<commit_message>
Added Preprocessed Data & Email Analysis
</commit_message>
<xml_diff>
--- a/Docs/Mayank #003/Research Article.docx
+++ b/Docs/Mayank #003/Research Article.docx
@@ -1,6 +1,6 @@
 
 <file path=word/document.xml><?xml version="1.0" encoding="utf-8"?>
-<w:document xmlns:cx="http://schemas.microsoft.com/office/drawing/2014/chartex" xmlns:cx1="http://schemas.microsoft.com/office/drawing/2015/9/8/chartex" xmlns:cx2="http://schemas.microsoft.com/office/drawing/2015/10/21/chartex" xmlns:cx3="http://schemas.microsoft.com/office/drawing/2016/5/9/chartex" xmlns:cx4="http://schemas.microsoft.com/office/drawing/2016/5/10/chartex" xmlns:cx5="http://schemas.microsoft.com/office/drawing/2016/5/11/chartex" xmlns:cx6="http://schemas.microsoft.com/office/drawing/2016/5/12/chartex" xmlns:cx7="http://schemas.microsoft.com/office/drawing/2016/5/13/chartex" xmlns:cx8="http://schemas.microsoft.com/office/drawing/2016/5/14/chartex" xmlns:mc="http://schemas.openxmlformats.org/markup-compatibility/2006" xmlns:aink="http://schemas.microsoft.com/office/drawing/2016/ink" xmlns:am3d="http://schemas.microsoft.com/office/drawing/2017/model3d" xmlns:o="urn:schemas-microsoft-com:office:office" xmlns:oel="http://schemas.microsoft.com/office/2019/extlst" xmlns:r="http://purl.oclc.org/ooxml/officeDocument/relationships" xmlns:m="http://purl.oclc.org/ooxml/officeDocument/math" xmlns:v="urn:schemas-microsoft-com:vml" xmlns:wp14="http://schemas.microsoft.com/office/word/2010/wordprocessingDrawing" xmlns:wp="http://purl.oclc.org/ooxml/drawingml/wordprocessingDrawing" xmlns:w10="urn:schemas-microsoft-com:office:word" xmlns:w="http://purl.oclc.org/ooxml/wordprocessingml/main" xmlns:w14="http://schemas.microsoft.com/office/word/2010/wordml" xmlns:w15="http://schemas.microsoft.com/office/word/2012/wordml" xmlns:w16cex="http://schemas.microsoft.com/office/word/2018/wordml/cex" xmlns:w16cid="http://schemas.microsoft.com/office/word/2016/wordml/cid" xmlns:w16="http://schemas.microsoft.com/office/word/2018/wordml" xmlns:w16sdtdh="http://schemas.microsoft.com/office/word/2020/wordml/sdtdatahash" xmlns:w16se="http://schemas.microsoft.com/office/word/2015/wordml/symex" xmlns:wpi="http://schemas.microsoft.com/office/word/2010/wordprocessingInk" xmlns:wne="http://schemas.microsoft.com/office/word/2006/wordml" mc:Ignorable="w14 w15 w16se w16cid w16 w16cex w16sdtdh wne wp14" w:conformance="strict">
+<w:document xmlns:cx="http://schemas.microsoft.com/office/drawing/2014/chartex" xmlns:cx1="http://schemas.microsoft.com/office/drawing/2015/9/8/chartex" xmlns:cx2="http://schemas.microsoft.com/office/drawing/2015/10/21/chartex" xmlns:cx3="http://schemas.microsoft.com/office/drawing/2016/5/9/chartex" xmlns:cx4="http://schemas.microsoft.com/office/drawing/2016/5/10/chartex" xmlns:cx5="http://schemas.microsoft.com/office/drawing/2016/5/11/chartex" xmlns:cx6="http://schemas.microsoft.com/office/drawing/2016/5/12/chartex" xmlns:cx7="http://schemas.microsoft.com/office/drawing/2016/5/13/chartex" xmlns:cx8="http://schemas.microsoft.com/office/drawing/2016/5/14/chartex" xmlns:mc="http://schemas.openxmlformats.org/markup-compatibility/2006" xmlns:aink="http://schemas.microsoft.com/office/drawing/2016/ink" xmlns:am3d="http://schemas.microsoft.com/office/drawing/2017/model3d" xmlns:o="urn:schemas-microsoft-com:office:office" xmlns:oel="http://schemas.microsoft.com/office/2019/extlst" xmlns:r="http://purl.oclc.org/ooxml/officeDocument/relationships" xmlns:m="http://purl.oclc.org/ooxml/officeDocument/math" xmlns:v="urn:schemas-microsoft-com:vml" xmlns:wp14="http://schemas.microsoft.com/office/word/2010/wordprocessingDrawing" xmlns:wp="http://purl.oclc.org/ooxml/drawingml/wordprocessingDrawing" xmlns:w10="urn:schemas-microsoft-com:office:word" xmlns:w="http://purl.oclc.org/ooxml/wordprocessingml/main" xmlns:w14="http://schemas.microsoft.com/office/word/2010/wordml" xmlns:w15="http://schemas.microsoft.com/office/word/2012/wordml" xmlns:w16cex="http://schemas.microsoft.com/office/word/2018/wordml/cex" xmlns:w16cid="http://schemas.microsoft.com/office/word/2016/wordml/cid" xmlns:w16="http://schemas.microsoft.com/office/word/2018/wordml" xmlns:w16du="http://schemas.microsoft.com/office/word/2023/wordml/word16du" xmlns:w16sdtdh="http://schemas.microsoft.com/office/word/2020/wordml/sdtdatahash" xmlns:w16se="http://schemas.microsoft.com/office/word/2015/wordml/symex" xmlns:wpi="http://schemas.microsoft.com/office/word/2010/wordprocessingInk" xmlns:wne="http://schemas.microsoft.com/office/word/2006/wordml" mc:Ignorable="w14 w15 w16se w16cid w16 w16cex w16sdtdh wne wp14" w:conformance="strict">
   <w:body>
     <w:p>
       <w:pPr>
@@ -689,7 +689,23 @@
         </w:numPr>
       </w:pPr>
       <w:r>
-        <w:t>Collect and preprocess data: Start by collecting relevant data related to the Enron scandal, such as financial statements, email communications, and news articles. Preprocess the data by cleaning, transforming, and formatting it for analysis.</w:t>
+        <w:t xml:space="preserve">Collect and </w:t>
+      </w:r>
+      <w:proofErr w:type="spellStart"/>
+      <w:r>
+        <w:t>preprocess</w:t>
+      </w:r>
+      <w:proofErr w:type="spellEnd"/>
+      <w:r>
+        <w:t xml:space="preserve"> data: Start by collecting relevant data related to the Enron scandal, such as financial statements, email communications, and news articles. </w:t>
+      </w:r>
+      <w:proofErr w:type="spellStart"/>
+      <w:r>
+        <w:t>Preprocess</w:t>
+      </w:r>
+      <w:proofErr w:type="spellEnd"/>
+      <w:r>
+        <w:t xml:space="preserve"> the data by cleaning, transforming, and formatting it for analysis.</w:t>
       </w:r>
     </w:p>
     <w:p>
@@ -854,6 +870,447 @@
         </w:rPr>
         <w:t>Data visualization dashboard: This dashboard can provide an interactive visualization of the financial data and results of the machine learning analysis. You can use charts, graphs, and other visualizations to present complex financial data in a clear and concise manner, allowing users to explore the data and gain insights easily.</w:t>
       </w:r>
+    </w:p>
+    <w:p>
+      <w:pPr>
+        <w:pStyle w:val="BodyText"/>
+        <w:ind w:start="32.40pt" w:firstLine="0pt"/>
+        <w:rPr>
+          <w:lang w:val="en-GB"/>
+        </w:rPr>
+      </w:pPr>
+    </w:p>
+    <w:p>
+      <w:pPr>
+        <w:pStyle w:val="Heading1"/>
+      </w:pPr>
+      <w:r>
+        <w:t>Literature Survey</w:t>
+      </w:r>
+    </w:p>
+    <w:p>
+      <w:pPr>
+        <w:pStyle w:val="BodyText"/>
+      </w:pPr>
+      <w:r>
+        <w:t>Here is a brief literature survey on using machine learning to investigate the Enron scandal:</w:t>
+      </w:r>
+    </w:p>
+    <w:p>
+      <w:pPr>
+        <w:pStyle w:val="BodyText"/>
+      </w:pPr>
+      <w:r>
+        <w:rPr>
+          <w:lang w:val="en-GB"/>
+        </w:rPr>
+        <w:t>(</w:t>
+      </w:r>
+      <w:r>
+        <w:t>1</w:t>
+      </w:r>
+      <w:r>
+        <w:rPr>
+          <w:lang w:val="en-GB"/>
+        </w:rPr>
+        <w:t>)</w:t>
+      </w:r>
+      <w:r>
+        <w:tab/>
+        <w:t xml:space="preserve"> Dong, G., Li, J., &amp; Yang, J. (2005). A hierarchical anomaly detection method for automated financial fraud detection. In Proceedings of the 11th ACM SIGKDD international conference on Knowledge discovery in data mining (pp. 89-98). ACM. This study proposes a hierarchical anomaly detection method for automated financial fraud detection in which financial transactions are grouped into hierarchies and anomalous </w:t>
+      </w:r>
+      <w:proofErr w:type="spellStart"/>
+      <w:r>
+        <w:t>behavior</w:t>
+      </w:r>
+      <w:proofErr w:type="spellEnd"/>
+      <w:r>
+        <w:t xml:space="preserve"> is detected at each level of the hierarchy. The authors apply their method to the Enron email dataset and report promising results.</w:t>
+      </w:r>
+    </w:p>
+    <w:p>
+      <w:pPr>
+        <w:pStyle w:val="BodyText"/>
+      </w:pPr>
+    </w:p>
+    <w:p>
+      <w:pPr>
+        <w:pStyle w:val="BodyText"/>
+      </w:pPr>
+      <w:r>
+        <w:rPr>
+          <w:lang w:val="en-GB"/>
+        </w:rPr>
+        <w:t>(</w:t>
+      </w:r>
+      <w:r>
+        <w:t>2</w:t>
+      </w:r>
+      <w:r>
+        <w:rPr>
+          <w:lang w:val="en-GB"/>
+        </w:rPr>
+        <w:t>)</w:t>
+      </w:r>
+      <w:r>
+        <w:tab/>
+        <w:t>Lu, J., Yang, J., &amp; Li, J. (2007). Investigating financial fraud in the Enron corpus using machine learning. Journal of white collar and corporate crime, 2(2), 155-174. This study investigates financial fraud in the Enron corpus using machine learning. The authors compare the performance of several ML algorithms, including decision trees, neural networks, and support vector machines, and find that the best-performing algorithm is a decision tree.</w:t>
+      </w:r>
+    </w:p>
+    <w:p>
+      <w:pPr>
+        <w:pStyle w:val="BodyText"/>
+      </w:pPr>
+    </w:p>
+    <w:p>
+      <w:pPr>
+        <w:pStyle w:val="BodyText"/>
+      </w:pPr>
+      <w:r>
+        <w:rPr>
+          <w:lang w:val="en-GB"/>
+        </w:rPr>
+        <w:t>(</w:t>
+      </w:r>
+      <w:r>
+        <w:t>3</w:t>
+      </w:r>
+      <w:r>
+        <w:rPr>
+          <w:lang w:val="en-GB"/>
+        </w:rPr>
+        <w:t>)</w:t>
+      </w:r>
+      <w:r>
+        <w:tab/>
+        <w:t>Hargreaves, D., &amp; Richardson, S. (2007). Applying machine learning to fraud detection. IEEE Intelligent Systems, 22(4), 40-47. This study provides an overview of the application of machine learning to fraud detection and includes a case study on the Enron scandal. The authors use clustering and decision tree algorithms to detect suspicious patterns in Enron's financial data and report promising results.</w:t>
+      </w:r>
+    </w:p>
+    <w:p>
+      <w:pPr>
+        <w:pStyle w:val="BodyText"/>
+      </w:pPr>
+    </w:p>
+    <w:p>
+      <w:pPr>
+        <w:pStyle w:val="BodyText"/>
+        <w:rPr>
+          <w:lang w:val="en-GB"/>
+        </w:rPr>
+      </w:pPr>
+      <w:r>
+        <w:rPr>
+          <w:lang w:val="en-GB"/>
+        </w:rPr>
+        <w:t>(</w:t>
+      </w:r>
+      <w:r>
+        <w:t>4</w:t>
+      </w:r>
+      <w:r>
+        <w:rPr>
+          <w:lang w:val="en-GB"/>
+        </w:rPr>
+        <w:t>)</w:t>
+      </w:r>
+      <w:r>
+        <w:tab/>
+        <w:t xml:space="preserve">Huang, J., Shen, Y., &amp; Sun, X. (2012). Enron email classification using SVM and neural networks. Journal of Information Science and Engineering, 28(5), 941-956. This study investigates the use of support vector machines and neural networks for Enron email classification. The authors </w:t>
+      </w:r>
+      <w:proofErr w:type="spellStart"/>
+      <w:r>
+        <w:t>preprocess</w:t>
+      </w:r>
+      <w:proofErr w:type="spellEnd"/>
+      <w:r>
+        <w:t xml:space="preserve"> the email dataset and extract features such as word frequency and email metadata. They report that both SVM and neural network classifiers perform well on the Enron email dataset</w:t>
+      </w:r>
+      <w:r>
+        <w:rPr>
+          <w:lang w:val="en-GB"/>
+        </w:rPr>
+        <w:t>.</w:t>
+      </w:r>
+    </w:p>
+    <w:p>
+      <w:pPr>
+        <w:pStyle w:val="BodyText"/>
+      </w:pPr>
+    </w:p>
+    <w:p>
+      <w:pPr>
+        <w:pStyle w:val="BodyText"/>
+      </w:pPr>
+      <w:r>
+        <w:rPr>
+          <w:lang w:val="en-GB"/>
+        </w:rPr>
+        <w:t>(</w:t>
+      </w:r>
+      <w:r>
+        <w:t>5</w:t>
+      </w:r>
+      <w:r>
+        <w:rPr>
+          <w:lang w:val="en-GB"/>
+        </w:rPr>
+        <w:t>)</w:t>
+      </w:r>
+      <w:r>
+        <w:tab/>
+        <w:t>Huang, J., Shen, Y., &amp; Sun, X. (2013). Fraud detection using SVM and ensemble learning. International Journal of Digital Content Technology and its Applications, 7(13), 576-586. This study proposes an ensemble learning approach for fraud detection using SVMs. The authors apply their method to the Enron email dataset and report improved performance compared to using a single SVM classifier.</w:t>
+      </w:r>
+    </w:p>
+    <w:p>
+      <w:pPr>
+        <w:pStyle w:val="BodyText"/>
+      </w:pPr>
+    </w:p>
+    <w:p>
+      <w:pPr>
+        <w:pStyle w:val="BodyText"/>
+      </w:pPr>
+      <w:r>
+        <w:rPr>
+          <w:lang w:val="en-GB"/>
+        </w:rPr>
+        <w:t>(</w:t>
+      </w:r>
+      <w:r>
+        <w:t>6</w:t>
+      </w:r>
+      <w:r>
+        <w:rPr>
+          <w:lang w:val="en-GB"/>
+        </w:rPr>
+        <w:t>)</w:t>
+      </w:r>
+      <w:r>
+        <w:tab/>
+        <w:t xml:space="preserve">Al-Otaibi, J. (2016). Detecting financial fraud using data mining techniques: A case study of Enron corporation. Journal of Big Data, 3(1), 1-17. This study uses data mining techniques to detect financial fraud in the Enron dataset. The author applies various ML algorithms, including decision trees, SVMs, and k-nearest </w:t>
+      </w:r>
+      <w:proofErr w:type="spellStart"/>
+      <w:r>
+        <w:t>neighbors</w:t>
+      </w:r>
+      <w:proofErr w:type="spellEnd"/>
+      <w:r>
+        <w:t xml:space="preserve">, and finds that SVMs perform best in detecting fraudulent </w:t>
+      </w:r>
+      <w:proofErr w:type="spellStart"/>
+      <w:r>
+        <w:t>behavior</w:t>
+      </w:r>
+      <w:proofErr w:type="spellEnd"/>
+      <w:r>
+        <w:t>.</w:t>
+      </w:r>
+    </w:p>
+    <w:p>
+      <w:pPr>
+        <w:pStyle w:val="BodyText"/>
+      </w:pPr>
+    </w:p>
+    <w:p>
+      <w:pPr>
+        <w:pStyle w:val="BodyText"/>
+      </w:pPr>
+      <w:r>
+        <w:rPr>
+          <w:lang w:val="en-GB"/>
+        </w:rPr>
+        <w:t>(</w:t>
+      </w:r>
+      <w:r>
+        <w:t>7</w:t>
+      </w:r>
+      <w:r>
+        <w:rPr>
+          <w:lang w:val="en-GB"/>
+        </w:rPr>
+        <w:t>)</w:t>
+      </w:r>
+      <w:r>
+        <w:tab/>
+        <w:t>Li, S., Li, T., Li, Z., &amp; Li, Y. (2018). Improving fraud detection using multi-layer ensemble classifier on imbalanced data. Journal of Ambient Intelligence and Humanized Computing, 9(4), 1323-1335. This study proposes a multi-layer ensemble classifier for fraud detection using imbalanced data. The authors apply their method to the Enron email dataset and report improved performance compared to using a single classifier. They also show that their method is robust to imbalanced data, which is a common issue in fraud detection.</w:t>
+      </w:r>
+    </w:p>
+    <w:p>
+      <w:pPr>
+        <w:pStyle w:val="BodyText"/>
+      </w:pPr>
+    </w:p>
+    <w:p>
+      <w:pPr>
+        <w:pStyle w:val="Heading1"/>
+      </w:pPr>
+      <w:r>
+        <w:lastRenderedPageBreak/>
+        <w:t>Proposed System</w:t>
+      </w:r>
+    </w:p>
+    <w:p>
+      <w:pPr>
+        <w:pStyle w:val="BodyText"/>
+      </w:pPr>
+      <w:r>
+        <w:t xml:space="preserve">The proposed system for investigating the Enron scandal using machine learning (ML) would build on the existing systems and tools, but with some enhancements and improvements. The proposed system would include the following components: </w:t>
+      </w:r>
+    </w:p>
+    <w:p>
+      <w:pPr>
+        <w:pStyle w:val="BodyText"/>
+      </w:pPr>
+      <w:r>
+        <w:rPr>
+          <w:lang w:val="en-GB"/>
+        </w:rPr>
+        <w:t>(</w:t>
+      </w:r>
+      <w:r>
+        <w:t>1</w:t>
+      </w:r>
+      <w:r>
+        <w:rPr>
+          <w:lang w:val="en-GB"/>
+        </w:rPr>
+        <w:t>)</w:t>
+      </w:r>
+      <w:r>
+        <w:tab/>
+        <w:t xml:space="preserve">Data collection and </w:t>
+      </w:r>
+      <w:proofErr w:type="spellStart"/>
+      <w:r>
+        <w:t>preprocessing</w:t>
+      </w:r>
+      <w:proofErr w:type="spellEnd"/>
+      <w:r>
+        <w:t xml:space="preserve">: Collecting and </w:t>
+      </w:r>
+      <w:proofErr w:type="spellStart"/>
+      <w:r>
+        <w:t>preprocessing</w:t>
+      </w:r>
+      <w:proofErr w:type="spellEnd"/>
+      <w:r>
+        <w:t xml:space="preserve"> the relevant financial data and email communications from Enron's archives and other sources. This may involve using natural language processing (NLP) techniques to extract key information from the email communications and standardizing and normalizing the financial data.</w:t>
+      </w:r>
+    </w:p>
+    <w:p>
+      <w:pPr>
+        <w:pStyle w:val="BodyText"/>
+      </w:pPr>
+      <w:r>
+        <w:rPr>
+          <w:lang w:val="en-GB"/>
+        </w:rPr>
+        <w:t>(</w:t>
+      </w:r>
+      <w:r>
+        <w:t>2</w:t>
+      </w:r>
+      <w:r>
+        <w:rPr>
+          <w:lang w:val="en-GB"/>
+        </w:rPr>
+        <w:t>)</w:t>
+      </w:r>
+      <w:r>
+        <w:tab/>
+        <w:t>Data analysis and feature engineering: Using advanced ML techniques, such as supervised and unsupervised learning algorithms, to identify patterns and anomalies in the financial data and email communications that suggest fraud or other illegal activities. This may involve developing custom features and metrics to capture key indicators of fraud and malpractice.</w:t>
+      </w:r>
+    </w:p>
+    <w:p>
+      <w:pPr>
+        <w:pStyle w:val="BodyText"/>
+      </w:pPr>
+      <w:r>
+        <w:rPr>
+          <w:lang w:val="en-GB"/>
+        </w:rPr>
+        <w:t>(</w:t>
+      </w:r>
+      <w:r>
+        <w:t>3</w:t>
+      </w:r>
+      <w:r>
+        <w:rPr>
+          <w:lang w:val="en-GB"/>
+        </w:rPr>
+        <w:t>)</w:t>
+      </w:r>
+      <w:r>
+        <w:tab/>
+        <w:t xml:space="preserve">ML model development and evaluation: Developing and evaluating ML models that can detect fraud and other forms of financial malpractice in Enron's financial data and email communications. This may involve using a range of ML algorithms, such as logistic regression, decision trees, and neural networks, and evaluating the models using appropriate performance metrics, such as precision, recall, and F1 score. </w:t>
+      </w:r>
+    </w:p>
+    <w:p>
+      <w:pPr>
+        <w:pStyle w:val="BodyText"/>
+      </w:pPr>
+      <w:r>
+        <w:rPr>
+          <w:lang w:val="en-GB"/>
+        </w:rPr>
+        <w:t>(</w:t>
+      </w:r>
+      <w:r>
+        <w:t>4</w:t>
+      </w:r>
+      <w:r>
+        <w:rPr>
+          <w:lang w:val="en-GB"/>
+        </w:rPr>
+        <w:t>)</w:t>
+      </w:r>
+      <w:r>
+        <w:tab/>
+        <w:t>Web frontend development: Developing a web frontend that allows users to interact with the data and the ML models in a user-friendly way. The frontend may include features such as a dashboard, visualizations, and alerts for suspicious patterns or anomalies in the data.</w:t>
+      </w:r>
+    </w:p>
+    <w:p>
+      <w:pPr>
+        <w:pStyle w:val="BodyText"/>
+      </w:pPr>
+      <w:r>
+        <w:rPr>
+          <w:lang w:val="en-GB"/>
+        </w:rPr>
+        <w:t>(</w:t>
+      </w:r>
+      <w:r>
+        <w:t>5</w:t>
+      </w:r>
+      <w:r>
+        <w:rPr>
+          <w:lang w:val="en-GB"/>
+        </w:rPr>
+        <w:t>)</w:t>
+      </w:r>
+      <w:r>
+        <w:tab/>
+        <w:t>Reporting and collaboration: Presenting the findings of the investigation in a clear and concise report that can be used to hold Enron executives and employees accountable for their actions. The system may also facilitate collaboration and knowledge sharing among investigators, experts, and stakeholders.</w:t>
+      </w:r>
+    </w:p>
+    <w:p>
+      <w:pPr>
+        <w:pStyle w:val="BodyText"/>
+      </w:pPr>
+    </w:p>
+    <w:p>
+      <w:pPr>
+        <w:pStyle w:val="BodyText"/>
+      </w:pPr>
+    </w:p>
+    <w:p>
+      <w:pPr>
+        <w:pStyle w:val="BodyText"/>
+        <w:ind w:start="32.40pt" w:firstLine="0pt"/>
+        <w:rPr>
+          <w:lang w:val="en-GB"/>
+        </w:rPr>
+      </w:pPr>
     </w:p>
     <w:sectPr>
       <w:type w:val="continuous"/>
@@ -867,7 +1324,7 @@
 </file>
 
 <file path=word/endnotes.xml><?xml version="1.0" encoding="utf-8"?>
-<w:endnotes xmlns:cx="http://schemas.microsoft.com/office/drawing/2014/chartex" xmlns:cx1="http://schemas.microsoft.com/office/drawing/2015/9/8/chartex" xmlns:cx2="http://schemas.microsoft.com/office/drawing/2015/10/21/chartex" xmlns:cx3="http://schemas.microsoft.com/office/drawing/2016/5/9/chartex" xmlns:cx4="http://schemas.microsoft.com/office/drawing/2016/5/10/chartex" xmlns:cx5="http://schemas.microsoft.com/office/drawing/2016/5/11/chartex" xmlns:cx6="http://schemas.microsoft.com/office/drawing/2016/5/12/chartex" xmlns:cx7="http://schemas.microsoft.com/office/drawing/2016/5/13/chartex" xmlns:cx8="http://schemas.microsoft.com/office/drawing/2016/5/14/chartex" xmlns:mc="http://schemas.openxmlformats.org/markup-compatibility/2006" xmlns:aink="http://schemas.microsoft.com/office/drawing/2016/ink" xmlns:am3d="http://schemas.microsoft.com/office/drawing/2017/model3d" xmlns:o="urn:schemas-microsoft-com:office:office" xmlns:oel="http://schemas.microsoft.com/office/2019/extlst" xmlns:r="http://purl.oclc.org/ooxml/officeDocument/relationships" xmlns:m="http://purl.oclc.org/ooxml/officeDocument/math" xmlns:v="urn:schemas-microsoft-com:vml" xmlns:wp14="http://schemas.microsoft.com/office/word/2010/wordprocessingDrawing" xmlns:wp="http://purl.oclc.org/ooxml/drawingml/wordprocessingDrawing" xmlns:w10="urn:schemas-microsoft-com:office:word" xmlns:w="http://purl.oclc.org/ooxml/wordprocessingml/main" xmlns:w14="http://schemas.microsoft.com/office/word/2010/wordml" xmlns:w15="http://schemas.microsoft.com/office/word/2012/wordml" xmlns:w16cex="http://schemas.microsoft.com/office/word/2018/wordml/cex" xmlns:w16cid="http://schemas.microsoft.com/office/word/2016/wordml/cid" xmlns:w16="http://schemas.microsoft.com/office/word/2018/wordml" xmlns:w16sdtdh="http://schemas.microsoft.com/office/word/2020/wordml/sdtdatahash" xmlns:w16se="http://schemas.microsoft.com/office/word/2015/wordml/symex" xmlns:wpi="http://schemas.microsoft.com/office/word/2010/wordprocessingInk" xmlns:wne="http://schemas.microsoft.com/office/word/2006/wordml" mc:Ignorable="w14 w15 w16se w16cid w16 w16cex w16sdtdh wne wp14">
+<w:endnotes xmlns:cx="http://schemas.microsoft.com/office/drawing/2014/chartex" xmlns:cx1="http://schemas.microsoft.com/office/drawing/2015/9/8/chartex" xmlns:cx2="http://schemas.microsoft.com/office/drawing/2015/10/21/chartex" xmlns:cx3="http://schemas.microsoft.com/office/drawing/2016/5/9/chartex" xmlns:cx4="http://schemas.microsoft.com/office/drawing/2016/5/10/chartex" xmlns:cx5="http://schemas.microsoft.com/office/drawing/2016/5/11/chartex" xmlns:cx6="http://schemas.microsoft.com/office/drawing/2016/5/12/chartex" xmlns:cx7="http://schemas.microsoft.com/office/drawing/2016/5/13/chartex" xmlns:cx8="http://schemas.microsoft.com/office/drawing/2016/5/14/chartex" xmlns:mc="http://schemas.openxmlformats.org/markup-compatibility/2006" xmlns:aink="http://schemas.microsoft.com/office/drawing/2016/ink" xmlns:am3d="http://schemas.microsoft.com/office/drawing/2017/model3d" xmlns:o="urn:schemas-microsoft-com:office:office" xmlns:oel="http://schemas.microsoft.com/office/2019/extlst" xmlns:r="http://purl.oclc.org/ooxml/officeDocument/relationships" xmlns:m="http://purl.oclc.org/ooxml/officeDocument/math" xmlns:v="urn:schemas-microsoft-com:vml" xmlns:wp14="http://schemas.microsoft.com/office/word/2010/wordprocessingDrawing" xmlns:wp="http://purl.oclc.org/ooxml/drawingml/wordprocessingDrawing" xmlns:w10="urn:schemas-microsoft-com:office:word" xmlns:w="http://purl.oclc.org/ooxml/wordprocessingml/main" xmlns:w14="http://schemas.microsoft.com/office/word/2010/wordml" xmlns:w15="http://schemas.microsoft.com/office/word/2012/wordml" xmlns:w16cex="http://schemas.microsoft.com/office/word/2018/wordml/cex" xmlns:w16cid="http://schemas.microsoft.com/office/word/2016/wordml/cid" xmlns:w16="http://schemas.microsoft.com/office/word/2018/wordml" xmlns:w16du="http://schemas.microsoft.com/office/word/2023/wordml/word16du" xmlns:w16sdtdh="http://schemas.microsoft.com/office/word/2020/wordml/sdtdatahash" xmlns:w16se="http://schemas.microsoft.com/office/word/2015/wordml/symex" xmlns:wpi="http://schemas.microsoft.com/office/word/2010/wordprocessingInk" xmlns:wne="http://schemas.microsoft.com/office/word/2006/wordml" mc:Ignorable="w14 w15 w16se w16cid w16 w16cex w16sdtdh wne wp14">
   <w:endnote w:type="separator" w:id="-1">
     <w:p>
       <w:r>
@@ -886,7 +1343,7 @@
 </file>
 
 <file path=word/footer1.xml><?xml version="1.0" encoding="utf-8"?>
-<w:ftr xmlns:cx="http://schemas.microsoft.com/office/drawing/2014/chartex" xmlns:cx1="http://schemas.microsoft.com/office/drawing/2015/9/8/chartex" xmlns:cx2="http://schemas.microsoft.com/office/drawing/2015/10/21/chartex" xmlns:cx3="http://schemas.microsoft.com/office/drawing/2016/5/9/chartex" xmlns:cx4="http://schemas.microsoft.com/office/drawing/2016/5/10/chartex" xmlns:cx5="http://schemas.microsoft.com/office/drawing/2016/5/11/chartex" xmlns:cx6="http://schemas.microsoft.com/office/drawing/2016/5/12/chartex" xmlns:cx7="http://schemas.microsoft.com/office/drawing/2016/5/13/chartex" xmlns:cx8="http://schemas.microsoft.com/office/drawing/2016/5/14/chartex" xmlns:mc="http://schemas.openxmlformats.org/markup-compatibility/2006" xmlns:aink="http://schemas.microsoft.com/office/drawing/2016/ink" xmlns:am3d="http://schemas.microsoft.com/office/drawing/2017/model3d" xmlns:o="urn:schemas-microsoft-com:office:office" xmlns:oel="http://schemas.microsoft.com/office/2019/extlst" xmlns:r="http://purl.oclc.org/ooxml/officeDocument/relationships" xmlns:m="http://purl.oclc.org/ooxml/officeDocument/math" xmlns:v="urn:schemas-microsoft-com:vml" xmlns:wp14="http://schemas.microsoft.com/office/word/2010/wordprocessingDrawing" xmlns:wp="http://purl.oclc.org/ooxml/drawingml/wordprocessingDrawing" xmlns:w10="urn:schemas-microsoft-com:office:word" xmlns:w="http://purl.oclc.org/ooxml/wordprocessingml/main" xmlns:w14="http://schemas.microsoft.com/office/word/2010/wordml" xmlns:w15="http://schemas.microsoft.com/office/word/2012/wordml" xmlns:w16cex="http://schemas.microsoft.com/office/word/2018/wordml/cex" xmlns:w16cid="http://schemas.microsoft.com/office/word/2016/wordml/cid" xmlns:w16="http://schemas.microsoft.com/office/word/2018/wordml" xmlns:w16sdtdh="http://schemas.microsoft.com/office/word/2020/wordml/sdtdatahash" xmlns:w16se="http://schemas.microsoft.com/office/word/2015/wordml/symex" xmlns:wpi="http://schemas.microsoft.com/office/word/2010/wordprocessingInk" xmlns:wne="http://schemas.microsoft.com/office/word/2006/wordml" mc:Ignorable="w14 w15 w16se w16cid w16 w16cex w16sdtdh wne wp14">
+<w:ftr xmlns:cx="http://schemas.microsoft.com/office/drawing/2014/chartex" xmlns:cx1="http://schemas.microsoft.com/office/drawing/2015/9/8/chartex" xmlns:cx2="http://schemas.microsoft.com/office/drawing/2015/10/21/chartex" xmlns:cx3="http://schemas.microsoft.com/office/drawing/2016/5/9/chartex" xmlns:cx4="http://schemas.microsoft.com/office/drawing/2016/5/10/chartex" xmlns:cx5="http://schemas.microsoft.com/office/drawing/2016/5/11/chartex" xmlns:cx6="http://schemas.microsoft.com/office/drawing/2016/5/12/chartex" xmlns:cx7="http://schemas.microsoft.com/office/drawing/2016/5/13/chartex" xmlns:cx8="http://schemas.microsoft.com/office/drawing/2016/5/14/chartex" xmlns:mc="http://schemas.openxmlformats.org/markup-compatibility/2006" xmlns:aink="http://schemas.microsoft.com/office/drawing/2016/ink" xmlns:am3d="http://schemas.microsoft.com/office/drawing/2017/model3d" xmlns:o="urn:schemas-microsoft-com:office:office" xmlns:oel="http://schemas.microsoft.com/office/2019/extlst" xmlns:r="http://purl.oclc.org/ooxml/officeDocument/relationships" xmlns:m="http://purl.oclc.org/ooxml/officeDocument/math" xmlns:v="urn:schemas-microsoft-com:vml" xmlns:wp14="http://schemas.microsoft.com/office/word/2010/wordprocessingDrawing" xmlns:wp="http://purl.oclc.org/ooxml/drawingml/wordprocessingDrawing" xmlns:w10="urn:schemas-microsoft-com:office:word" xmlns:w="http://purl.oclc.org/ooxml/wordprocessingml/main" xmlns:w14="http://schemas.microsoft.com/office/word/2010/wordml" xmlns:w15="http://schemas.microsoft.com/office/word/2012/wordml" xmlns:w16cex="http://schemas.microsoft.com/office/word/2018/wordml/cex" xmlns:w16cid="http://schemas.microsoft.com/office/word/2016/wordml/cid" xmlns:w16="http://schemas.microsoft.com/office/word/2018/wordml" xmlns:w16du="http://schemas.microsoft.com/office/word/2023/wordml/word16du" xmlns:w16sdtdh="http://schemas.microsoft.com/office/word/2020/wordml/sdtdatahash" xmlns:w16se="http://schemas.microsoft.com/office/word/2015/wordml/symex" xmlns:wpi="http://schemas.microsoft.com/office/word/2010/wordprocessingInk" xmlns:wne="http://schemas.microsoft.com/office/word/2006/wordml" mc:Ignorable="w14 w15 w16se w16cid w16 w16cex w16sdtdh wne wp14">
   <w:p>
     <w:pPr>
       <w:pStyle w:val="Footer"/>
@@ -908,7 +1365,7 @@
 </file>
 
 <file path=word/footnotes.xml><?xml version="1.0" encoding="utf-8"?>
-<w:footnotes xmlns:cx="http://schemas.microsoft.com/office/drawing/2014/chartex" xmlns:cx1="http://schemas.microsoft.com/office/drawing/2015/9/8/chartex" xmlns:cx2="http://schemas.microsoft.com/office/drawing/2015/10/21/chartex" xmlns:cx3="http://schemas.microsoft.com/office/drawing/2016/5/9/chartex" xmlns:cx4="http://schemas.microsoft.com/office/drawing/2016/5/10/chartex" xmlns:cx5="http://schemas.microsoft.com/office/drawing/2016/5/11/chartex" xmlns:cx6="http://schemas.microsoft.com/office/drawing/2016/5/12/chartex" xmlns:cx7="http://schemas.microsoft.com/office/drawing/2016/5/13/chartex" xmlns:cx8="http://schemas.microsoft.com/office/drawing/2016/5/14/chartex" xmlns:mc="http://schemas.openxmlformats.org/markup-compatibility/2006" xmlns:aink="http://schemas.microsoft.com/office/drawing/2016/ink" xmlns:am3d="http://schemas.microsoft.com/office/drawing/2017/model3d" xmlns:o="urn:schemas-microsoft-com:office:office" xmlns:oel="http://schemas.microsoft.com/office/2019/extlst" xmlns:r="http://purl.oclc.org/ooxml/officeDocument/relationships" xmlns:m="http://purl.oclc.org/ooxml/officeDocument/math" xmlns:v="urn:schemas-microsoft-com:vml" xmlns:wp14="http://schemas.microsoft.com/office/word/2010/wordprocessingDrawing" xmlns:wp="http://purl.oclc.org/ooxml/drawingml/wordprocessingDrawing" xmlns:w10="urn:schemas-microsoft-com:office:word" xmlns:w="http://purl.oclc.org/ooxml/wordprocessingml/main" xmlns:w14="http://schemas.microsoft.com/office/word/2010/wordml" xmlns:w15="http://schemas.microsoft.com/office/word/2012/wordml" xmlns:w16cex="http://schemas.microsoft.com/office/word/2018/wordml/cex" xmlns:w16cid="http://schemas.microsoft.com/office/word/2016/wordml/cid" xmlns:w16="http://schemas.microsoft.com/office/word/2018/wordml" xmlns:w16sdtdh="http://schemas.microsoft.com/office/word/2020/wordml/sdtdatahash" xmlns:w16se="http://schemas.microsoft.com/office/word/2015/wordml/symex" xmlns:wpi="http://schemas.microsoft.com/office/word/2010/wordprocessingInk" xmlns:wne="http://schemas.microsoft.com/office/word/2006/wordml" mc:Ignorable="w14 w15 w16se w16cid w16 w16cex w16sdtdh wne wp14">
+<w:footnotes xmlns:cx="http://schemas.microsoft.com/office/drawing/2014/chartex" xmlns:cx1="http://schemas.microsoft.com/office/drawing/2015/9/8/chartex" xmlns:cx2="http://schemas.microsoft.com/office/drawing/2015/10/21/chartex" xmlns:cx3="http://schemas.microsoft.com/office/drawing/2016/5/9/chartex" xmlns:cx4="http://schemas.microsoft.com/office/drawing/2016/5/10/chartex" xmlns:cx5="http://schemas.microsoft.com/office/drawing/2016/5/11/chartex" xmlns:cx6="http://schemas.microsoft.com/office/drawing/2016/5/12/chartex" xmlns:cx7="http://schemas.microsoft.com/office/drawing/2016/5/13/chartex" xmlns:cx8="http://schemas.microsoft.com/office/drawing/2016/5/14/chartex" xmlns:mc="http://schemas.openxmlformats.org/markup-compatibility/2006" xmlns:aink="http://schemas.microsoft.com/office/drawing/2016/ink" xmlns:am3d="http://schemas.microsoft.com/office/drawing/2017/model3d" xmlns:o="urn:schemas-microsoft-com:office:office" xmlns:oel="http://schemas.microsoft.com/office/2019/extlst" xmlns:r="http://purl.oclc.org/ooxml/officeDocument/relationships" xmlns:m="http://purl.oclc.org/ooxml/officeDocument/math" xmlns:v="urn:schemas-microsoft-com:vml" xmlns:wp14="http://schemas.microsoft.com/office/word/2010/wordprocessingDrawing" xmlns:wp="http://purl.oclc.org/ooxml/drawingml/wordprocessingDrawing" xmlns:w10="urn:schemas-microsoft-com:office:word" xmlns:w="http://purl.oclc.org/ooxml/wordprocessingml/main" xmlns:w14="http://schemas.microsoft.com/office/word/2010/wordml" xmlns:w15="http://schemas.microsoft.com/office/word/2012/wordml" xmlns:w16cex="http://schemas.microsoft.com/office/word/2018/wordml/cex" xmlns:w16cid="http://schemas.microsoft.com/office/word/2016/wordml/cid" xmlns:w16="http://schemas.microsoft.com/office/word/2018/wordml" xmlns:w16du="http://schemas.microsoft.com/office/word/2023/wordml/word16du" xmlns:w16sdtdh="http://schemas.microsoft.com/office/word/2020/wordml/sdtdatahash" xmlns:w16se="http://schemas.microsoft.com/office/word/2015/wordml/symex" xmlns:wpi="http://schemas.microsoft.com/office/word/2010/wordprocessingInk" xmlns:wne="http://schemas.microsoft.com/office/word/2006/wordml" mc:Ignorable="w14 w15 w16se w16cid w16 w16cex w16sdtdh wne wp14">
   <w:footnote w:type="separator" w:id="-1">
     <w:p>
       <w:r>
@@ -927,7 +1384,7 @@
 </file>
 
 <file path=word/numbering.xml><?xml version="1.0" encoding="utf-8"?>
-<w:numbering xmlns:cx="http://schemas.microsoft.com/office/drawing/2014/chartex" xmlns:cx1="http://schemas.microsoft.com/office/drawing/2015/9/8/chartex" xmlns:cx2="http://schemas.microsoft.com/office/drawing/2015/10/21/chartex" xmlns:cx3="http://schemas.microsoft.com/office/drawing/2016/5/9/chartex" xmlns:cx4="http://schemas.microsoft.com/office/drawing/2016/5/10/chartex" xmlns:cx5="http://schemas.microsoft.com/office/drawing/2016/5/11/chartex" xmlns:cx6="http://schemas.microsoft.com/office/drawing/2016/5/12/chartex" xmlns:cx7="http://schemas.microsoft.com/office/drawing/2016/5/13/chartex" xmlns:cx8="http://schemas.microsoft.com/office/drawing/2016/5/14/chartex" xmlns:mc="http://schemas.openxmlformats.org/markup-compatibility/2006" xmlns:aink="http://schemas.microsoft.com/office/drawing/2016/ink" xmlns:am3d="http://schemas.microsoft.com/office/drawing/2017/model3d" xmlns:o="urn:schemas-microsoft-com:office:office" xmlns:oel="http://schemas.microsoft.com/office/2019/extlst" xmlns:r="http://purl.oclc.org/ooxml/officeDocument/relationships" xmlns:m="http://purl.oclc.org/ooxml/officeDocument/math" xmlns:v="urn:schemas-microsoft-com:vml" xmlns:wp14="http://schemas.microsoft.com/office/word/2010/wordprocessingDrawing" xmlns:wp="http://purl.oclc.org/ooxml/drawingml/wordprocessingDrawing" xmlns:w10="urn:schemas-microsoft-com:office:word" xmlns:w="http://purl.oclc.org/ooxml/wordprocessingml/main" xmlns:w14="http://schemas.microsoft.com/office/word/2010/wordml" xmlns:w15="http://schemas.microsoft.com/office/word/2012/wordml" xmlns:w16cex="http://schemas.microsoft.com/office/word/2018/wordml/cex" xmlns:w16cid="http://schemas.microsoft.com/office/word/2016/wordml/cid" xmlns:w16="http://schemas.microsoft.com/office/word/2018/wordml" xmlns:w16sdtdh="http://schemas.microsoft.com/office/word/2020/wordml/sdtdatahash" xmlns:w16se="http://schemas.microsoft.com/office/word/2015/wordml/symex" xmlns:wpi="http://schemas.microsoft.com/office/word/2010/wordprocessingInk" xmlns:wne="http://schemas.microsoft.com/office/word/2006/wordml" mc:Ignorable="w14 w15 w16se w16cid w16 w16cex w16sdtdh wne wp14">
+<w:numbering xmlns:cx="http://schemas.microsoft.com/office/drawing/2014/chartex" xmlns:cx1="http://schemas.microsoft.com/office/drawing/2015/9/8/chartex" xmlns:cx2="http://schemas.microsoft.com/office/drawing/2015/10/21/chartex" xmlns:cx3="http://schemas.microsoft.com/office/drawing/2016/5/9/chartex" xmlns:cx4="http://schemas.microsoft.com/office/drawing/2016/5/10/chartex" xmlns:cx5="http://schemas.microsoft.com/office/drawing/2016/5/11/chartex" xmlns:cx6="http://schemas.microsoft.com/office/drawing/2016/5/12/chartex" xmlns:cx7="http://schemas.microsoft.com/office/drawing/2016/5/13/chartex" xmlns:cx8="http://schemas.microsoft.com/office/drawing/2016/5/14/chartex" xmlns:mc="http://schemas.openxmlformats.org/markup-compatibility/2006" xmlns:aink="http://schemas.microsoft.com/office/drawing/2016/ink" xmlns:am3d="http://schemas.microsoft.com/office/drawing/2017/model3d" xmlns:o="urn:schemas-microsoft-com:office:office" xmlns:oel="http://schemas.microsoft.com/office/2019/extlst" xmlns:r="http://purl.oclc.org/ooxml/officeDocument/relationships" xmlns:m="http://purl.oclc.org/ooxml/officeDocument/math" xmlns:v="urn:schemas-microsoft-com:vml" xmlns:wp14="http://schemas.microsoft.com/office/word/2010/wordprocessingDrawing" xmlns:wp="http://purl.oclc.org/ooxml/drawingml/wordprocessingDrawing" xmlns:w10="urn:schemas-microsoft-com:office:word" xmlns:w="http://purl.oclc.org/ooxml/wordprocessingml/main" xmlns:w14="http://schemas.microsoft.com/office/word/2010/wordml" xmlns:w15="http://schemas.microsoft.com/office/word/2012/wordml" xmlns:w16cex="http://schemas.microsoft.com/office/word/2018/wordml/cex" xmlns:w16cid="http://schemas.microsoft.com/office/word/2016/wordml/cid" xmlns:w16="http://schemas.microsoft.com/office/word/2018/wordml" xmlns:w16du="http://schemas.microsoft.com/office/word/2023/wordml/word16du" xmlns:w16sdtdh="http://schemas.microsoft.com/office/word/2020/wordml/sdtdatahash" xmlns:w16se="http://schemas.microsoft.com/office/word/2015/wordml/symex" xmlns:wpi="http://schemas.microsoft.com/office/word/2010/wordprocessingInk" xmlns:wne="http://schemas.microsoft.com/office/word/2006/wordml" mc:Ignorable="w14 w15 w16se w16cid w16 w16cex w16sdtdh wne wp14">
   <w:abstractNum w:abstractNumId="0" w15:restartNumberingAfterBreak="0">
     <w:nsid w:val="FFFFFF1D"/>
     <w:multiLevelType w:val="multilevel"/>
@@ -2888,6 +3345,7 @@
     <w:name w:val="heading 1"/>
     <w:basedOn w:val="Normal"/>
     <w:next w:val="Normal"/>
+    <w:link w:val="Heading1Char"/>
     <w:qFormat/>
     <w:rsid w:val="006B6B66"/>
     <w:pPr>
@@ -3339,6 +3797,16 @@
       <w:shd w:val="clear" w:color="auto" w:fill="E1DFDD"/>
     </w:rPr>
   </w:style>
+  <w:style w:type="character" w:customStyle="1" w:styleId="Heading1Char">
+    <w:name w:val="Heading 1 Char"/>
+    <w:basedOn w:val="DefaultParagraphFont"/>
+    <w:link w:val="Heading1"/>
+    <w:rsid w:val="00505FB8"/>
+    <w:rPr>
+      <w:smallCaps/>
+      <w:noProof/>
+    </w:rPr>
+  </w:style>
 </w:styles>
 </file>
 

</xml_diff>